<commit_message>
Hive task updates according to comments
</commit_message>
<xml_diff>
--- a/OS_Hive_task.docx
+++ b/OS_Hive_task.docx
@@ -137,8 +137,378 @@
           <w:sz w:val="18"/>
           <w:szCs w:val="18"/>
         </w:rPr>
-        <w:t>--CREATE TABLE AIRPORTS_EXT</w:t>
-      </w:r>
+        <w:t>--CREATE TABLE</w:t>
+      </w:r>
+      <w:r>
+        <w:rPr>
+          <w:rFonts w:eastAsiaTheme="minorEastAsia"/>
+          <w:color w:val="2F5496" w:themeColor="accent1" w:themeShade="BF"/>
+          <w:sz w:val="18"/>
+          <w:szCs w:val="18"/>
+        </w:rPr>
+        <w:t>S</w:t>
+      </w:r>
+      <w:r>
+        <w:rPr>
+          <w:rFonts w:eastAsiaTheme="minorEastAsia"/>
+          <w:color w:val="2F5496" w:themeColor="accent1" w:themeShade="BF"/>
+          <w:sz w:val="18"/>
+          <w:szCs w:val="18"/>
+        </w:rPr>
+        <w:t xml:space="preserve"> AIRPORTS_EXT</w:t>
+      </w:r>
+    </w:p>
+    <w:p>
+      <w:pPr>
+        <w:rPr>
+          <w:rFonts w:eastAsiaTheme="minorEastAsia"/>
+          <w:color w:val="2F5496" w:themeColor="accent1" w:themeShade="BF"/>
+          <w:sz w:val="18"/>
+          <w:szCs w:val="18"/>
+        </w:rPr>
+      </w:pPr>
+      <w:r>
+        <w:rPr>
+          <w:rFonts w:eastAsiaTheme="minorEastAsia"/>
+          <w:color w:val="2F5496" w:themeColor="accent1" w:themeShade="BF"/>
+          <w:sz w:val="18"/>
+          <w:szCs w:val="18"/>
+        </w:rPr>
+        <w:t>CREATE EXTERNAL TABLE Airports_external_null(</w:t>
+      </w:r>
+    </w:p>
+    <w:p>
+      <w:pPr>
+        <w:rPr>
+          <w:rFonts w:eastAsiaTheme="minorEastAsia"/>
+          <w:color w:val="2F5496" w:themeColor="accent1" w:themeShade="BF"/>
+          <w:sz w:val="18"/>
+          <w:szCs w:val="18"/>
+        </w:rPr>
+      </w:pPr>
+      <w:r>
+        <w:rPr>
+          <w:rFonts w:eastAsiaTheme="minorEastAsia"/>
+          <w:color w:val="2F5496" w:themeColor="accent1" w:themeShade="BF"/>
+          <w:sz w:val="18"/>
+          <w:szCs w:val="18"/>
+        </w:rPr>
+        <w:t>Airport_ID bigint,</w:t>
+      </w:r>
+    </w:p>
+    <w:p>
+      <w:pPr>
+        <w:rPr>
+          <w:rFonts w:eastAsiaTheme="minorEastAsia"/>
+          <w:color w:val="2F5496" w:themeColor="accent1" w:themeShade="BF"/>
+          <w:sz w:val="18"/>
+          <w:szCs w:val="18"/>
+        </w:rPr>
+      </w:pPr>
+      <w:r>
+        <w:rPr>
+          <w:rFonts w:eastAsiaTheme="minorEastAsia"/>
+          <w:color w:val="2F5496" w:themeColor="accent1" w:themeShade="BF"/>
+          <w:sz w:val="18"/>
+          <w:szCs w:val="18"/>
+        </w:rPr>
+        <w:t>Name String,</w:t>
+      </w:r>
+    </w:p>
+    <w:p>
+      <w:pPr>
+        <w:rPr>
+          <w:rFonts w:eastAsiaTheme="minorEastAsia"/>
+          <w:color w:val="2F5496" w:themeColor="accent1" w:themeShade="BF"/>
+          <w:sz w:val="18"/>
+          <w:szCs w:val="18"/>
+        </w:rPr>
+      </w:pPr>
+      <w:r>
+        <w:rPr>
+          <w:rFonts w:eastAsiaTheme="minorEastAsia"/>
+          <w:color w:val="2F5496" w:themeColor="accent1" w:themeShade="BF"/>
+          <w:sz w:val="18"/>
+          <w:szCs w:val="18"/>
+        </w:rPr>
+        <w:t>City STRING,</w:t>
+      </w:r>
+    </w:p>
+    <w:p>
+      <w:pPr>
+        <w:rPr>
+          <w:rFonts w:eastAsiaTheme="minorEastAsia"/>
+          <w:color w:val="2F5496" w:themeColor="accent1" w:themeShade="BF"/>
+          <w:sz w:val="18"/>
+          <w:szCs w:val="18"/>
+        </w:rPr>
+      </w:pPr>
+      <w:r>
+        <w:rPr>
+          <w:rFonts w:eastAsiaTheme="minorEastAsia"/>
+          <w:color w:val="2F5496" w:themeColor="accent1" w:themeShade="BF"/>
+          <w:sz w:val="18"/>
+          <w:szCs w:val="18"/>
+        </w:rPr>
+        <w:t>Country STRING,</w:t>
+      </w:r>
+    </w:p>
+    <w:p>
+      <w:pPr>
+        <w:rPr>
+          <w:rFonts w:eastAsiaTheme="minorEastAsia"/>
+          <w:color w:val="2F5496" w:themeColor="accent1" w:themeShade="BF"/>
+          <w:sz w:val="18"/>
+          <w:szCs w:val="18"/>
+        </w:rPr>
+      </w:pPr>
+      <w:r>
+        <w:rPr>
+          <w:rFonts w:eastAsiaTheme="minorEastAsia"/>
+          <w:color w:val="2F5496" w:themeColor="accent1" w:themeShade="BF"/>
+          <w:sz w:val="18"/>
+          <w:szCs w:val="18"/>
+        </w:rPr>
+        <w:t>IATA STRING,</w:t>
+      </w:r>
+    </w:p>
+    <w:p>
+      <w:pPr>
+        <w:rPr>
+          <w:rFonts w:eastAsiaTheme="minorEastAsia"/>
+          <w:color w:val="2F5496" w:themeColor="accent1" w:themeShade="BF"/>
+          <w:sz w:val="18"/>
+          <w:szCs w:val="18"/>
+        </w:rPr>
+      </w:pPr>
+      <w:r>
+        <w:rPr>
+          <w:rFonts w:eastAsiaTheme="minorEastAsia"/>
+          <w:color w:val="2F5496" w:themeColor="accent1" w:themeShade="BF"/>
+          <w:sz w:val="18"/>
+          <w:szCs w:val="18"/>
+        </w:rPr>
+        <w:t>ICAO STRING,</w:t>
+      </w:r>
+    </w:p>
+    <w:p>
+      <w:pPr>
+        <w:rPr>
+          <w:rFonts w:eastAsiaTheme="minorEastAsia"/>
+          <w:color w:val="2F5496" w:themeColor="accent1" w:themeShade="BF"/>
+          <w:sz w:val="18"/>
+          <w:szCs w:val="18"/>
+        </w:rPr>
+      </w:pPr>
+      <w:r>
+        <w:rPr>
+          <w:rFonts w:eastAsiaTheme="minorEastAsia"/>
+          <w:color w:val="2F5496" w:themeColor="accent1" w:themeShade="BF"/>
+          <w:sz w:val="18"/>
+          <w:szCs w:val="18"/>
+        </w:rPr>
+        <w:t>Latitude DOUBLE,</w:t>
+      </w:r>
+    </w:p>
+    <w:p>
+      <w:pPr>
+        <w:rPr>
+          <w:rFonts w:eastAsiaTheme="minorEastAsia"/>
+          <w:color w:val="2F5496" w:themeColor="accent1" w:themeShade="BF"/>
+          <w:sz w:val="18"/>
+          <w:szCs w:val="18"/>
+        </w:rPr>
+      </w:pPr>
+      <w:r>
+        <w:rPr>
+          <w:rFonts w:eastAsiaTheme="minorEastAsia"/>
+          <w:color w:val="2F5496" w:themeColor="accent1" w:themeShade="BF"/>
+          <w:sz w:val="18"/>
+          <w:szCs w:val="18"/>
+        </w:rPr>
+        <w:t>Longitude DOUBLE,</w:t>
+      </w:r>
+    </w:p>
+    <w:p>
+      <w:pPr>
+        <w:rPr>
+          <w:rFonts w:eastAsiaTheme="minorEastAsia"/>
+          <w:color w:val="2F5496" w:themeColor="accent1" w:themeShade="BF"/>
+          <w:sz w:val="18"/>
+          <w:szCs w:val="18"/>
+        </w:rPr>
+      </w:pPr>
+      <w:r>
+        <w:rPr>
+          <w:rFonts w:eastAsiaTheme="minorEastAsia"/>
+          <w:color w:val="2F5496" w:themeColor="accent1" w:themeShade="BF"/>
+          <w:sz w:val="18"/>
+          <w:szCs w:val="18"/>
+        </w:rPr>
+        <w:t>Altitude BIGINT,</w:t>
+      </w:r>
+    </w:p>
+    <w:p>
+      <w:pPr>
+        <w:rPr>
+          <w:rFonts w:eastAsiaTheme="minorEastAsia"/>
+          <w:color w:val="2F5496" w:themeColor="accent1" w:themeShade="BF"/>
+          <w:sz w:val="18"/>
+          <w:szCs w:val="18"/>
+        </w:rPr>
+      </w:pPr>
+      <w:r>
+        <w:rPr>
+          <w:rFonts w:eastAsiaTheme="minorEastAsia"/>
+          <w:color w:val="2F5496" w:themeColor="accent1" w:themeShade="BF"/>
+          <w:sz w:val="18"/>
+          <w:szCs w:val="18"/>
+        </w:rPr>
+        <w:t>Timezone DOUBLE,</w:t>
+      </w:r>
+    </w:p>
+    <w:p>
+      <w:pPr>
+        <w:rPr>
+          <w:rFonts w:eastAsiaTheme="minorEastAsia"/>
+          <w:color w:val="2F5496" w:themeColor="accent1" w:themeShade="BF"/>
+          <w:sz w:val="18"/>
+          <w:szCs w:val="18"/>
+        </w:rPr>
+      </w:pPr>
+      <w:r>
+        <w:rPr>
+          <w:rFonts w:eastAsiaTheme="minorEastAsia"/>
+          <w:color w:val="2F5496" w:themeColor="accent1" w:themeShade="BF"/>
+          <w:sz w:val="18"/>
+          <w:szCs w:val="18"/>
+        </w:rPr>
+        <w:t>DST STRING,</w:t>
+      </w:r>
+    </w:p>
+    <w:p>
+      <w:pPr>
+        <w:rPr>
+          <w:rFonts w:eastAsiaTheme="minorEastAsia"/>
+          <w:color w:val="2F5496" w:themeColor="accent1" w:themeShade="BF"/>
+          <w:sz w:val="18"/>
+          <w:szCs w:val="18"/>
+        </w:rPr>
+      </w:pPr>
+      <w:r>
+        <w:rPr>
+          <w:rFonts w:eastAsiaTheme="minorEastAsia"/>
+          <w:color w:val="2F5496" w:themeColor="accent1" w:themeShade="BF"/>
+          <w:sz w:val="18"/>
+          <w:szCs w:val="18"/>
+        </w:rPr>
+        <w:t>Tz_database_timezone STRING,</w:t>
+      </w:r>
+    </w:p>
+    <w:p>
+      <w:pPr>
+        <w:rPr>
+          <w:rFonts w:eastAsiaTheme="minorEastAsia"/>
+          <w:color w:val="2F5496" w:themeColor="accent1" w:themeShade="BF"/>
+          <w:sz w:val="18"/>
+          <w:szCs w:val="18"/>
+        </w:rPr>
+      </w:pPr>
+      <w:r>
+        <w:rPr>
+          <w:rFonts w:eastAsiaTheme="minorEastAsia"/>
+          <w:color w:val="2F5496" w:themeColor="accent1" w:themeShade="BF"/>
+          <w:sz w:val="18"/>
+          <w:szCs w:val="18"/>
+        </w:rPr>
+        <w:t>Type STRING,</w:t>
+      </w:r>
+    </w:p>
+    <w:p>
+      <w:pPr>
+        <w:rPr>
+          <w:rFonts w:eastAsiaTheme="minorEastAsia"/>
+          <w:color w:val="2F5496" w:themeColor="accent1" w:themeShade="BF"/>
+          <w:sz w:val="18"/>
+          <w:szCs w:val="18"/>
+        </w:rPr>
+      </w:pPr>
+      <w:r>
+        <w:rPr>
+          <w:rFonts w:eastAsiaTheme="minorEastAsia"/>
+          <w:color w:val="2F5496" w:themeColor="accent1" w:themeShade="BF"/>
+          <w:sz w:val="18"/>
+          <w:szCs w:val="18"/>
+        </w:rPr>
+        <w:t>Source STRING)</w:t>
+      </w:r>
+    </w:p>
+    <w:p>
+      <w:pPr>
+        <w:rPr>
+          <w:rFonts w:eastAsiaTheme="minorEastAsia"/>
+          <w:color w:val="2F5496" w:themeColor="accent1" w:themeShade="BF"/>
+          <w:sz w:val="18"/>
+          <w:szCs w:val="18"/>
+        </w:rPr>
+      </w:pPr>
+      <w:r>
+        <w:rPr>
+          <w:rFonts w:eastAsiaTheme="minorEastAsia"/>
+          <w:color w:val="2F5496" w:themeColor="accent1" w:themeShade="BF"/>
+          <w:sz w:val="18"/>
+          <w:szCs w:val="18"/>
+        </w:rPr>
+        <w:t>COMMENT 'This is Airports table stored as textfile'</w:t>
+      </w:r>
+    </w:p>
+    <w:p>
+      <w:pPr>
+        <w:rPr>
+          <w:rFonts w:eastAsiaTheme="minorEastAsia"/>
+          <w:color w:val="2F5496" w:themeColor="accent1" w:themeShade="BF"/>
+          <w:sz w:val="18"/>
+          <w:szCs w:val="18"/>
+        </w:rPr>
+      </w:pPr>
+      <w:r>
+        <w:rPr>
+          <w:rFonts w:eastAsiaTheme="minorEastAsia"/>
+          <w:color w:val="2F5496" w:themeColor="accent1" w:themeShade="BF"/>
+          <w:sz w:val="18"/>
+          <w:szCs w:val="18"/>
+        </w:rPr>
+        <w:t>ROW FORMAT DELIMITED FIELDS TERMINATED BY ','</w:t>
+      </w:r>
+    </w:p>
+    <w:p>
+      <w:pPr>
+        <w:rPr>
+          <w:rFonts w:eastAsiaTheme="minorEastAsia"/>
+          <w:color w:val="2F5496" w:themeColor="accent1" w:themeShade="BF"/>
+          <w:sz w:val="18"/>
+          <w:szCs w:val="18"/>
+        </w:rPr>
+      </w:pPr>
+      <w:r>
+        <w:rPr>
+          <w:rFonts w:eastAsiaTheme="minorEastAsia"/>
+          <w:color w:val="2F5496" w:themeColor="accent1" w:themeShade="BF"/>
+          <w:sz w:val="18"/>
+          <w:szCs w:val="18"/>
+        </w:rPr>
+        <w:t>STORED AS TEXTFILE LOCATION '/user/student/airports_table/airports_null';</w:t>
+      </w:r>
+    </w:p>
+    <w:p>
+      <w:pPr>
+        <w:rPr>
+          <w:rFonts w:eastAsiaTheme="minorEastAsia"/>
+          <w:color w:val="2F5496" w:themeColor="accent1" w:themeShade="BF"/>
+          <w:sz w:val="18"/>
+          <w:szCs w:val="18"/>
+        </w:rPr>
+      </w:pPr>
     </w:p>
     <w:p>
       <w:pPr>
@@ -327,6 +697,7 @@
           <w:sz w:val="18"/>
           <w:szCs w:val="18"/>
         </w:rPr>
+        <w:lastRenderedPageBreak/>
         <w:t>Altitude BIGINT,</w:t>
       </w:r>
     </w:p>
@@ -479,7 +850,471 @@
           <w:sz w:val="18"/>
           <w:szCs w:val="18"/>
         </w:rPr>
-        <w:t>STORED AS TEXTFILE LOCATION '/user/student/airports_table/airports_t.dat'</w:t>
+        <w:t>STORED AS TEXTFILE LOCATION '/user/student/airports_table/airports_t.dat';</w:t>
+      </w:r>
+    </w:p>
+    <w:p>
+      <w:pPr>
+        <w:rPr>
+          <w:rFonts w:eastAsiaTheme="minorEastAsia"/>
+          <w:color w:val="2F5496" w:themeColor="accent1" w:themeShade="BF"/>
+          <w:sz w:val="18"/>
+          <w:szCs w:val="18"/>
+        </w:rPr>
+      </w:pPr>
+    </w:p>
+    <w:p>
+      <w:pPr>
+        <w:rPr>
+          <w:rFonts w:eastAsiaTheme="minorEastAsia"/>
+          <w:color w:val="2F5496" w:themeColor="accent1" w:themeShade="BF"/>
+          <w:sz w:val="18"/>
+          <w:szCs w:val="18"/>
+        </w:rPr>
+      </w:pPr>
+      <w:r>
+        <w:rPr>
+          <w:rFonts w:eastAsiaTheme="minorEastAsia"/>
+          <w:color w:val="2F5496" w:themeColor="accent1" w:themeShade="BF"/>
+          <w:sz w:val="18"/>
+          <w:szCs w:val="18"/>
+        </w:rPr>
+        <w:t>--LOAD DATA</w:t>
+      </w:r>
+      <w:r>
+        <w:rPr>
+          <w:rFonts w:eastAsiaTheme="minorEastAsia"/>
+          <w:color w:val="2F5496" w:themeColor="accent1" w:themeShade="BF"/>
+          <w:sz w:val="18"/>
+          <w:szCs w:val="18"/>
+        </w:rPr>
+        <w:t xml:space="preserve"> TO FIRST TABLE</w:t>
+      </w:r>
+    </w:p>
+    <w:p>
+      <w:pPr>
+        <w:rPr>
+          <w:rFonts w:eastAsiaTheme="minorEastAsia"/>
+          <w:color w:val="2F5496" w:themeColor="accent1" w:themeShade="BF"/>
+          <w:sz w:val="18"/>
+          <w:szCs w:val="18"/>
+        </w:rPr>
+      </w:pPr>
+      <w:r>
+        <w:rPr>
+          <w:rFonts w:eastAsiaTheme="minorEastAsia"/>
+          <w:color w:val="2F5496" w:themeColor="accent1" w:themeShade="BF"/>
+          <w:sz w:val="18"/>
+          <w:szCs w:val="18"/>
+        </w:rPr>
+        <w:t>LOAD DATA INPATH '/user/student/airports/airports.dat'</w:t>
+      </w:r>
+    </w:p>
+    <w:p>
+      <w:pPr>
+        <w:rPr>
+          <w:rFonts w:eastAsiaTheme="minorEastAsia"/>
+          <w:color w:val="2F5496" w:themeColor="accent1" w:themeShade="BF"/>
+          <w:sz w:val="18"/>
+          <w:szCs w:val="18"/>
+        </w:rPr>
+      </w:pPr>
+      <w:r>
+        <w:rPr>
+          <w:rFonts w:eastAsiaTheme="minorEastAsia"/>
+          <w:color w:val="2F5496" w:themeColor="accent1" w:themeShade="BF"/>
+          <w:sz w:val="18"/>
+          <w:szCs w:val="18"/>
+        </w:rPr>
+        <w:t>OVERWRITE INTO TABLE Airports_extern</w:t>
+      </w:r>
+      <w:r>
+        <w:rPr>
+          <w:rFonts w:eastAsiaTheme="minorEastAsia"/>
+          <w:color w:val="2F5496" w:themeColor="accent1" w:themeShade="BF"/>
+          <w:sz w:val="18"/>
+          <w:szCs w:val="18"/>
+        </w:rPr>
+        <w:t>l</w:t>
+      </w:r>
+      <w:r>
+        <w:rPr>
+          <w:rFonts w:eastAsiaTheme="minorEastAsia"/>
+          <w:color w:val="2F5496" w:themeColor="accent1" w:themeShade="BF"/>
+          <w:sz w:val="18"/>
+          <w:szCs w:val="18"/>
+        </w:rPr>
+        <w:t>a</w:t>
+      </w:r>
+      <w:r>
+        <w:rPr>
+          <w:rFonts w:eastAsiaTheme="minorEastAsia"/>
+          <w:color w:val="2F5496" w:themeColor="accent1" w:themeShade="BF"/>
+          <w:sz w:val="18"/>
+          <w:szCs w:val="18"/>
+        </w:rPr>
+        <w:t>_nul</w:t>
+      </w:r>
+      <w:r>
+        <w:rPr>
+          <w:rFonts w:eastAsiaTheme="minorEastAsia"/>
+          <w:color w:val="2F5496" w:themeColor="accent1" w:themeShade="BF"/>
+          <w:sz w:val="18"/>
+          <w:szCs w:val="18"/>
+        </w:rPr>
+        <w:t>l;</w:t>
+      </w:r>
+    </w:p>
+    <w:p>
+      <w:pPr>
+        <w:rPr>
+          <w:rFonts w:eastAsiaTheme="minorEastAsia"/>
+          <w:color w:val="2F5496" w:themeColor="accent1" w:themeShade="BF"/>
+          <w:sz w:val="18"/>
+          <w:szCs w:val="18"/>
+        </w:rPr>
+      </w:pPr>
+    </w:p>
+    <w:p>
+      <w:pPr>
+        <w:rPr>
+          <w:rFonts w:eastAsiaTheme="minorEastAsia"/>
+          <w:color w:val="2F5496" w:themeColor="accent1" w:themeShade="BF"/>
+          <w:sz w:val="18"/>
+          <w:szCs w:val="18"/>
+        </w:rPr>
+      </w:pPr>
+      <w:r>
+        <w:rPr>
+          <w:rFonts w:eastAsiaTheme="minorEastAsia"/>
+          <w:color w:val="2F5496" w:themeColor="accent1" w:themeShade="BF"/>
+          <w:sz w:val="18"/>
+          <w:szCs w:val="18"/>
+        </w:rPr>
+        <w:t>--LOAD DATA TO SECOND TABLE WITHOUT QUOTES</w:t>
+      </w:r>
+    </w:p>
+    <w:p>
+      <w:pPr>
+        <w:rPr>
+          <w:rFonts w:eastAsiaTheme="minorEastAsia"/>
+          <w:color w:val="2F5496" w:themeColor="accent1" w:themeShade="BF"/>
+          <w:sz w:val="18"/>
+          <w:szCs w:val="18"/>
+        </w:rPr>
+      </w:pPr>
+      <w:r>
+        <w:rPr>
+          <w:rFonts w:eastAsiaTheme="minorEastAsia"/>
+          <w:color w:val="2F5496" w:themeColor="accent1" w:themeShade="BF"/>
+          <w:sz w:val="18"/>
+          <w:szCs w:val="18"/>
+        </w:rPr>
+        <w:t>insert overwrite table airports_external</w:t>
+      </w:r>
+    </w:p>
+    <w:p>
+      <w:pPr>
+        <w:rPr>
+          <w:rFonts w:eastAsiaTheme="minorEastAsia"/>
+          <w:color w:val="2F5496" w:themeColor="accent1" w:themeShade="BF"/>
+          <w:sz w:val="18"/>
+          <w:szCs w:val="18"/>
+        </w:rPr>
+      </w:pPr>
+      <w:r>
+        <w:rPr>
+          <w:rFonts w:eastAsiaTheme="minorEastAsia"/>
+          <w:color w:val="2F5496" w:themeColor="accent1" w:themeShade="BF"/>
+          <w:sz w:val="18"/>
+          <w:szCs w:val="18"/>
+        </w:rPr>
+        <w:t>select</w:t>
+      </w:r>
+    </w:p>
+    <w:p>
+      <w:pPr>
+        <w:rPr>
+          <w:rFonts w:eastAsiaTheme="minorEastAsia"/>
+          <w:color w:val="2F5496" w:themeColor="accent1" w:themeShade="BF"/>
+          <w:sz w:val="18"/>
+          <w:szCs w:val="18"/>
+        </w:rPr>
+      </w:pPr>
+      <w:r>
+        <w:rPr>
+          <w:rFonts w:eastAsiaTheme="minorEastAsia"/>
+          <w:color w:val="2F5496" w:themeColor="accent1" w:themeShade="BF"/>
+          <w:sz w:val="18"/>
+          <w:szCs w:val="18"/>
+        </w:rPr>
+        <w:t>airport_id,</w:t>
+      </w:r>
+    </w:p>
+    <w:p>
+      <w:pPr>
+        <w:rPr>
+          <w:rFonts w:eastAsiaTheme="minorEastAsia"/>
+          <w:color w:val="2F5496" w:themeColor="accent1" w:themeShade="BF"/>
+          <w:sz w:val="18"/>
+          <w:szCs w:val="18"/>
+        </w:rPr>
+      </w:pPr>
+      <w:r>
+        <w:rPr>
+          <w:rFonts w:eastAsiaTheme="minorEastAsia"/>
+          <w:color w:val="2F5496" w:themeColor="accent1" w:themeShade="BF"/>
+          <w:sz w:val="18"/>
+          <w:szCs w:val="18"/>
+        </w:rPr>
+        <w:t>REGEXP_REPLACE(Name,'"',''),</w:t>
+      </w:r>
+    </w:p>
+    <w:p>
+      <w:pPr>
+        <w:rPr>
+          <w:rFonts w:eastAsiaTheme="minorEastAsia"/>
+          <w:color w:val="2F5496" w:themeColor="accent1" w:themeShade="BF"/>
+          <w:sz w:val="18"/>
+          <w:szCs w:val="18"/>
+        </w:rPr>
+      </w:pPr>
+      <w:r>
+        <w:rPr>
+          <w:rFonts w:eastAsiaTheme="minorEastAsia"/>
+          <w:color w:val="2F5496" w:themeColor="accent1" w:themeShade="BF"/>
+          <w:sz w:val="18"/>
+          <w:szCs w:val="18"/>
+        </w:rPr>
+        <w:t>REGEXP_REPLACE(city,'"',''),</w:t>
+      </w:r>
+    </w:p>
+    <w:p>
+      <w:pPr>
+        <w:rPr>
+          <w:rFonts w:eastAsiaTheme="minorEastAsia"/>
+          <w:color w:val="2F5496" w:themeColor="accent1" w:themeShade="BF"/>
+          <w:sz w:val="18"/>
+          <w:szCs w:val="18"/>
+        </w:rPr>
+      </w:pPr>
+      <w:r>
+        <w:rPr>
+          <w:rFonts w:eastAsiaTheme="minorEastAsia"/>
+          <w:color w:val="2F5496" w:themeColor="accent1" w:themeShade="BF"/>
+          <w:sz w:val="18"/>
+          <w:szCs w:val="18"/>
+        </w:rPr>
+        <w:t>REGEXP_REPLACE(country,'"',''),</w:t>
+      </w:r>
+    </w:p>
+    <w:p>
+      <w:pPr>
+        <w:rPr>
+          <w:rFonts w:eastAsiaTheme="minorEastAsia"/>
+          <w:color w:val="2F5496" w:themeColor="accent1" w:themeShade="BF"/>
+          <w:sz w:val="18"/>
+          <w:szCs w:val="18"/>
+        </w:rPr>
+      </w:pPr>
+      <w:r>
+        <w:rPr>
+          <w:rFonts w:eastAsiaTheme="minorEastAsia"/>
+          <w:color w:val="2F5496" w:themeColor="accent1" w:themeShade="BF"/>
+          <w:sz w:val="18"/>
+          <w:szCs w:val="18"/>
+        </w:rPr>
+        <w:t>REGEXP_REPLACE(iata,'"',''),</w:t>
+      </w:r>
+    </w:p>
+    <w:p>
+      <w:pPr>
+        <w:rPr>
+          <w:rFonts w:eastAsiaTheme="minorEastAsia"/>
+          <w:color w:val="2F5496" w:themeColor="accent1" w:themeShade="BF"/>
+          <w:sz w:val="18"/>
+          <w:szCs w:val="18"/>
+        </w:rPr>
+      </w:pPr>
+      <w:r>
+        <w:rPr>
+          <w:rFonts w:eastAsiaTheme="minorEastAsia"/>
+          <w:color w:val="2F5496" w:themeColor="accent1" w:themeShade="BF"/>
+          <w:sz w:val="18"/>
+          <w:szCs w:val="18"/>
+        </w:rPr>
+        <w:t>REGEXP_REPLACE(icao,'"',''),</w:t>
+      </w:r>
+    </w:p>
+    <w:p>
+      <w:pPr>
+        <w:rPr>
+          <w:rFonts w:eastAsiaTheme="minorEastAsia"/>
+          <w:color w:val="2F5496" w:themeColor="accent1" w:themeShade="BF"/>
+          <w:sz w:val="18"/>
+          <w:szCs w:val="18"/>
+        </w:rPr>
+      </w:pPr>
+      <w:r>
+        <w:rPr>
+          <w:rFonts w:eastAsiaTheme="minorEastAsia"/>
+          <w:color w:val="2F5496" w:themeColor="accent1" w:themeShade="BF"/>
+          <w:sz w:val="18"/>
+          <w:szCs w:val="18"/>
+        </w:rPr>
+        <w:t>latitude,</w:t>
+      </w:r>
+    </w:p>
+    <w:p>
+      <w:pPr>
+        <w:rPr>
+          <w:rFonts w:eastAsiaTheme="minorEastAsia"/>
+          <w:color w:val="2F5496" w:themeColor="accent1" w:themeShade="BF"/>
+          <w:sz w:val="18"/>
+          <w:szCs w:val="18"/>
+        </w:rPr>
+      </w:pPr>
+      <w:r>
+        <w:rPr>
+          <w:rFonts w:eastAsiaTheme="minorEastAsia"/>
+          <w:color w:val="2F5496" w:themeColor="accent1" w:themeShade="BF"/>
+          <w:sz w:val="18"/>
+          <w:szCs w:val="18"/>
+        </w:rPr>
+        <w:t>longitude,</w:t>
+      </w:r>
+    </w:p>
+    <w:p>
+      <w:pPr>
+        <w:rPr>
+          <w:rFonts w:eastAsiaTheme="minorEastAsia"/>
+          <w:color w:val="2F5496" w:themeColor="accent1" w:themeShade="BF"/>
+          <w:sz w:val="18"/>
+          <w:szCs w:val="18"/>
+        </w:rPr>
+      </w:pPr>
+      <w:r>
+        <w:rPr>
+          <w:rFonts w:eastAsiaTheme="minorEastAsia"/>
+          <w:color w:val="2F5496" w:themeColor="accent1" w:themeShade="BF"/>
+          <w:sz w:val="18"/>
+          <w:szCs w:val="18"/>
+        </w:rPr>
+        <w:t>altitude,</w:t>
+      </w:r>
+    </w:p>
+    <w:p>
+      <w:pPr>
+        <w:rPr>
+          <w:rFonts w:eastAsiaTheme="minorEastAsia"/>
+          <w:color w:val="2F5496" w:themeColor="accent1" w:themeShade="BF"/>
+          <w:sz w:val="18"/>
+          <w:szCs w:val="18"/>
+        </w:rPr>
+      </w:pPr>
+      <w:r>
+        <w:rPr>
+          <w:rFonts w:eastAsiaTheme="minorEastAsia"/>
+          <w:color w:val="2F5496" w:themeColor="accent1" w:themeShade="BF"/>
+          <w:sz w:val="18"/>
+          <w:szCs w:val="18"/>
+        </w:rPr>
+        <w:t>timezone,</w:t>
+      </w:r>
+    </w:p>
+    <w:p>
+      <w:pPr>
+        <w:rPr>
+          <w:rFonts w:eastAsiaTheme="minorEastAsia"/>
+          <w:color w:val="2F5496" w:themeColor="accent1" w:themeShade="BF"/>
+          <w:sz w:val="18"/>
+          <w:szCs w:val="18"/>
+        </w:rPr>
+      </w:pPr>
+      <w:r>
+        <w:rPr>
+          <w:rFonts w:eastAsiaTheme="minorEastAsia"/>
+          <w:color w:val="2F5496" w:themeColor="accent1" w:themeShade="BF"/>
+          <w:sz w:val="18"/>
+          <w:szCs w:val="18"/>
+        </w:rPr>
+        <w:t>REGEXP_REPLACE(DST,'"',''),</w:t>
+      </w:r>
+    </w:p>
+    <w:p>
+      <w:pPr>
+        <w:rPr>
+          <w:rFonts w:eastAsiaTheme="minorEastAsia"/>
+          <w:color w:val="2F5496" w:themeColor="accent1" w:themeShade="BF"/>
+          <w:sz w:val="18"/>
+          <w:szCs w:val="18"/>
+        </w:rPr>
+      </w:pPr>
+      <w:r>
+        <w:rPr>
+          <w:rFonts w:eastAsiaTheme="minorEastAsia"/>
+          <w:color w:val="2F5496" w:themeColor="accent1" w:themeShade="BF"/>
+          <w:sz w:val="18"/>
+          <w:szCs w:val="18"/>
+        </w:rPr>
+        <w:t>REGEXP_REPLACE(Tz_database_timezone,'"',''),</w:t>
+      </w:r>
+    </w:p>
+    <w:p>
+      <w:pPr>
+        <w:rPr>
+          <w:rFonts w:eastAsiaTheme="minorEastAsia"/>
+          <w:color w:val="2F5496" w:themeColor="accent1" w:themeShade="BF"/>
+          <w:sz w:val="18"/>
+          <w:szCs w:val="18"/>
+        </w:rPr>
+      </w:pPr>
+      <w:r>
+        <w:rPr>
+          <w:rFonts w:eastAsiaTheme="minorEastAsia"/>
+          <w:color w:val="2F5496" w:themeColor="accent1" w:themeShade="BF"/>
+          <w:sz w:val="18"/>
+          <w:szCs w:val="18"/>
+        </w:rPr>
+        <w:t>REGEXP_REPLACE(Type,'"',''),</w:t>
+      </w:r>
+    </w:p>
+    <w:p>
+      <w:pPr>
+        <w:rPr>
+          <w:rFonts w:eastAsiaTheme="minorEastAsia"/>
+          <w:color w:val="2F5496" w:themeColor="accent1" w:themeShade="BF"/>
+          <w:sz w:val="18"/>
+          <w:szCs w:val="18"/>
+        </w:rPr>
+      </w:pPr>
+      <w:r>
+        <w:rPr>
+          <w:rFonts w:eastAsiaTheme="minorEastAsia"/>
+          <w:color w:val="2F5496" w:themeColor="accent1" w:themeShade="BF"/>
+          <w:sz w:val="18"/>
+          <w:szCs w:val="18"/>
+        </w:rPr>
+        <w:t>REGEXP_REPLACE(Source,'"','')</w:t>
+      </w:r>
+    </w:p>
+    <w:p>
+      <w:pPr>
+        <w:rPr>
+          <w:rFonts w:eastAsiaTheme="minorEastAsia"/>
+          <w:color w:val="2F5496" w:themeColor="accent1" w:themeShade="BF"/>
+          <w:sz w:val="18"/>
+          <w:szCs w:val="18"/>
+        </w:rPr>
+      </w:pPr>
+      <w:r>
+        <w:rPr>
+          <w:rFonts w:eastAsiaTheme="minorEastAsia"/>
+          <w:color w:val="2F5496" w:themeColor="accent1" w:themeShade="BF"/>
+          <w:sz w:val="18"/>
+          <w:szCs w:val="18"/>
+        </w:rPr>
+        <w:t>FROM airports_external_null</w:t>
       </w:r>
       <w:r>
         <w:rPr>
@@ -500,63 +1335,6 @@
           <w:szCs w:val="18"/>
         </w:rPr>
       </w:pPr>
-    </w:p>
-    <w:p>
-      <w:pPr>
-        <w:rPr>
-          <w:rFonts w:eastAsiaTheme="minorEastAsia"/>
-          <w:color w:val="2F5496" w:themeColor="accent1" w:themeShade="BF"/>
-          <w:sz w:val="18"/>
-          <w:szCs w:val="18"/>
-        </w:rPr>
-      </w:pPr>
-      <w:r>
-        <w:rPr>
-          <w:rFonts w:eastAsiaTheme="minorEastAsia"/>
-          <w:color w:val="2F5496" w:themeColor="accent1" w:themeShade="BF"/>
-          <w:sz w:val="18"/>
-          <w:szCs w:val="18"/>
-        </w:rPr>
-        <w:t>--LOAD DATA</w:t>
-      </w:r>
-    </w:p>
-    <w:p>
-      <w:pPr>
-        <w:rPr>
-          <w:rFonts w:eastAsiaTheme="minorEastAsia"/>
-          <w:color w:val="2F5496" w:themeColor="accent1" w:themeShade="BF"/>
-          <w:sz w:val="18"/>
-          <w:szCs w:val="18"/>
-        </w:rPr>
-      </w:pPr>
-      <w:r>
-        <w:rPr>
-          <w:rFonts w:eastAsiaTheme="minorEastAsia"/>
-          <w:color w:val="2F5496" w:themeColor="accent1" w:themeShade="BF"/>
-          <w:sz w:val="18"/>
-          <w:szCs w:val="18"/>
-        </w:rPr>
-        <w:t>LOAD DATA INPATH '/user/student/airports/airports.dat'</w:t>
-      </w:r>
-    </w:p>
-    <w:p>
-      <w:pPr>
-        <w:rPr>
-          <w:rFonts w:eastAsiaTheme="minorEastAsia"/>
-          <w:color w:val="2F5496" w:themeColor="accent1" w:themeShade="BF"/>
-          <w:sz w:val="18"/>
-          <w:szCs w:val="18"/>
-        </w:rPr>
-      </w:pPr>
-      <w:r>
-        <w:rPr>
-          <w:rFonts w:eastAsiaTheme="minorEastAsia"/>
-          <w:color w:val="2F5496" w:themeColor="accent1" w:themeShade="BF"/>
-          <w:sz w:val="18"/>
-          <w:szCs w:val="18"/>
-        </w:rPr>
-        <w:t>OVERWRITE INTO TABLE Airports_external;</w:t>
-      </w:r>
     </w:p>
     <w:p>
       <w:pPr>
@@ -571,10 +1349,10 @@
         </w:rPr>
         <w:lastRenderedPageBreak/>
         <w:drawing>
-          <wp:inline distT="0" distB="0" distL="0" distR="0" wp14:anchorId="1D568B30" wp14:editId="0E027F76">
-            <wp:extent cx="6607834" cy="3483938"/>
-            <wp:effectExtent l="0" t="0" r="2540" b="2540"/>
-            <wp:docPr id="1" name="Picture 1" descr="Graphical user interface, application, table, Excel&#10;&#10;Description automatically generated"/>
+          <wp:inline distT="0" distB="0" distL="0" distR="0" wp14:anchorId="05F7C75E" wp14:editId="5D5A8FA9">
+            <wp:extent cx="6743700" cy="2428875"/>
+            <wp:effectExtent l="0" t="0" r="0" b="9525"/>
+            <wp:docPr id="4" name="Picture 4" descr="Graphical user interface, text, application, email&#10;&#10;Description automatically generated"/>
             <wp:cNvGraphicFramePr>
               <a:graphicFrameLocks xmlns:a="http://schemas.openxmlformats.org/drawingml/2006/main" noChangeAspect="1"/>
             </wp:cNvGraphicFramePr>
@@ -582,11 +1360,11 @@
               <a:graphicData uri="http://schemas.openxmlformats.org/drawingml/2006/picture">
                 <pic:pic xmlns:pic="http://schemas.openxmlformats.org/drawingml/2006/picture">
                   <pic:nvPicPr>
-                    <pic:cNvPr id="1" name="Picture 1" descr="Graphical user interface, application, table, Excel&#10;&#10;Description automatically generated"/>
+                    <pic:cNvPr id="4" name="Picture 4" descr="Graphical user interface, text, application, email&#10;&#10;Description automatically generated"/>
                     <pic:cNvPicPr/>
                   </pic:nvPicPr>
                   <pic:blipFill>
-                    <a:blip r:embed="rId6" cstate="print">
+                    <a:blip r:embed="rId6">
                       <a:extLst>
                         <a:ext uri="{28A0092B-C50C-407E-A947-70E740481C1C}">
                           <a14:useLocalDpi xmlns:a14="http://schemas.microsoft.com/office/drawing/2010/main" val="0"/>
@@ -600,7 +1378,7 @@
                   <pic:spPr>
                     <a:xfrm>
                       <a:off x="0" y="0"/>
-                      <a:ext cx="6627472" cy="3494292"/>
+                      <a:ext cx="6743700" cy="2428875"/>
                     </a:xfrm>
                     <a:prstGeom prst="rect">
                       <a:avLst/>
@@ -1015,10 +1793,10 @@
           <w:noProof/>
         </w:rPr>
         <w:drawing>
-          <wp:inline distT="0" distB="0" distL="0" distR="0" wp14:anchorId="7B12E8DF" wp14:editId="7E0AD6B1">
-            <wp:extent cx="6538823" cy="3414719"/>
-            <wp:effectExtent l="0" t="0" r="0" b="0"/>
-            <wp:docPr id="3" name="Picture 3" descr="Graphical user interface, application, table&#10;&#10;Description automatically generated"/>
+          <wp:inline distT="0" distB="0" distL="0" distR="0" wp14:anchorId="6364910D" wp14:editId="06224216">
+            <wp:extent cx="6743700" cy="2986405"/>
+            <wp:effectExtent l="0" t="0" r="0" b="4445"/>
+            <wp:docPr id="18" name="Picture 18" descr="Graphical user interface, application, table&#10;&#10;Description automatically generated"/>
             <wp:cNvGraphicFramePr>
               <a:graphicFrameLocks xmlns:a="http://schemas.openxmlformats.org/drawingml/2006/main" noChangeAspect="1"/>
             </wp:cNvGraphicFramePr>
@@ -1026,7 +1804,7 @@
               <a:graphicData uri="http://schemas.openxmlformats.org/drawingml/2006/picture">
                 <pic:pic xmlns:pic="http://schemas.openxmlformats.org/drawingml/2006/picture">
                   <pic:nvPicPr>
-                    <pic:cNvPr id="3" name="Picture 3" descr="Graphical user interface, application, table&#10;&#10;Description automatically generated"/>
+                    <pic:cNvPr id="18" name="Picture 18" descr="Graphical user interface, application, table&#10;&#10;Description automatically generated"/>
                     <pic:cNvPicPr/>
                   </pic:nvPicPr>
                   <pic:blipFill>
@@ -1044,7 +1822,7 @@
                   <pic:spPr>
                     <a:xfrm>
                       <a:off x="0" y="0"/>
-                      <a:ext cx="6547196" cy="3419091"/>
+                      <a:ext cx="6743700" cy="2986405"/>
                     </a:xfrm>
                     <a:prstGeom prst="rect">
                       <a:avLst/>
@@ -1084,10 +1862,7 @@
         <w:t>/user/hive/warehouse</w:t>
       </w:r>
       <w:r>
-        <w:t xml:space="preserve"> dir in HDFS</w:t>
-      </w:r>
-      <w:r>
-        <w:t xml:space="preserve"> – new file</w:t>
+        <w:t xml:space="preserve"> dir in HDFS – new file</w:t>
       </w:r>
     </w:p>
     <w:p>
@@ -1604,26 +2379,75 @@
           <w:sz w:val="18"/>
           <w:szCs w:val="18"/>
         </w:rPr>
+        <w:t>SET hive.exec.dynamic.partition.mode=nonstrict;</w:t>
+      </w:r>
+    </w:p>
+    <w:p>
+      <w:pPr>
+        <w:rPr>
+          <w:rFonts w:eastAsiaTheme="minorEastAsia"/>
+          <w:color w:val="2F5496" w:themeColor="accent1" w:themeShade="BF"/>
+          <w:sz w:val="18"/>
+          <w:szCs w:val="18"/>
+        </w:rPr>
+      </w:pPr>
+      <w:r>
+        <w:rPr>
+          <w:rFonts w:eastAsiaTheme="minorEastAsia"/>
+          <w:color w:val="2F5496" w:themeColor="accent1" w:themeShade="BF"/>
+          <w:sz w:val="18"/>
+          <w:szCs w:val="18"/>
+        </w:rPr>
+        <w:t>SET hive.exec.max.dynamic.partitions=2000;</w:t>
+      </w:r>
+    </w:p>
+    <w:p>
+      <w:pPr>
+        <w:rPr>
+          <w:rFonts w:eastAsiaTheme="minorEastAsia"/>
+          <w:color w:val="2F5496" w:themeColor="accent1" w:themeShade="BF"/>
+          <w:sz w:val="18"/>
+          <w:szCs w:val="18"/>
+        </w:rPr>
+      </w:pPr>
+      <w:r>
+        <w:rPr>
+          <w:rFonts w:eastAsiaTheme="minorEastAsia"/>
+          <w:color w:val="2F5496" w:themeColor="accent1" w:themeShade="BF"/>
+          <w:sz w:val="18"/>
+          <w:szCs w:val="18"/>
+        </w:rPr>
+        <w:t>SET hive.exec.max.dynamic.partitions.pernode=2000;</w:t>
+      </w:r>
+    </w:p>
+    <w:p>
+      <w:pPr>
+        <w:rPr>
+          <w:rFonts w:eastAsiaTheme="minorEastAsia"/>
+          <w:color w:val="2F5496" w:themeColor="accent1" w:themeShade="BF"/>
+          <w:sz w:val="18"/>
+          <w:szCs w:val="18"/>
+        </w:rPr>
+      </w:pPr>
+      <w:r>
+        <w:rPr>
+          <w:rFonts w:eastAsiaTheme="minorEastAsia"/>
+          <w:color w:val="2F5496" w:themeColor="accent1" w:themeShade="BF"/>
+          <w:sz w:val="18"/>
+          <w:szCs w:val="18"/>
+        </w:rPr>
         <w:t>INSERT OVERWRITE TABLE Airports_partitioned PARTITION(country)</w:t>
       </w:r>
     </w:p>
     <w:p>
-      <w:pPr>
-        <w:rPr>
-          <w:rFonts w:eastAsiaTheme="minorEastAsia"/>
-          <w:color w:val="2F5496" w:themeColor="accent1" w:themeShade="BF"/>
-          <w:sz w:val="18"/>
-          <w:szCs w:val="18"/>
-        </w:rPr>
-      </w:pPr>
-      <w:r>
-        <w:rPr>
-          <w:rFonts w:eastAsiaTheme="minorEastAsia"/>
-          <w:color w:val="2F5496" w:themeColor="accent1" w:themeShade="BF"/>
-          <w:sz w:val="18"/>
-          <w:szCs w:val="18"/>
-        </w:rPr>
-        <w:t>SELECT Airport_ID,Name,City,Timezone,Tz,Country FROM airports_internal limit 100;</w:t>
+      <w:r>
+        <w:rPr>
+          <w:rFonts w:eastAsiaTheme="minorEastAsia"/>
+          <w:color w:val="2F5496" w:themeColor="accent1" w:themeShade="BF"/>
+          <w:sz w:val="18"/>
+          <w:szCs w:val="18"/>
+        </w:rPr>
+        <w:t>SELECT Airport_ID,Name,City,Timezone,Tz,Country FROM airports_internal;</w:t>
       </w:r>
     </w:p>
     <w:p>
@@ -1631,11 +2455,12 @@
         <w:rPr>
           <w:noProof/>
         </w:rPr>
+        <w:lastRenderedPageBreak/>
         <w:drawing>
-          <wp:inline distT="0" distB="0" distL="0" distR="0" wp14:anchorId="4957D573" wp14:editId="258A326F">
-            <wp:extent cx="7020341" cy="2087593"/>
-            <wp:effectExtent l="0" t="0" r="0" b="8255"/>
-            <wp:docPr id="6" name="Picture 6" descr="Graphical user interface, text, application, email&#10;&#10;Description automatically generated"/>
+          <wp:inline distT="0" distB="0" distL="0" distR="0" wp14:anchorId="76BEB323" wp14:editId="4D4DCF2A">
+            <wp:extent cx="6743700" cy="2977515"/>
+            <wp:effectExtent l="0" t="0" r="0" b="0"/>
+            <wp:docPr id="19" name="Picture 19" descr="Graphical user interface, application&#10;&#10;Description automatically generated"/>
             <wp:cNvGraphicFramePr>
               <a:graphicFrameLocks xmlns:a="http://schemas.openxmlformats.org/drawingml/2006/main" noChangeAspect="1"/>
             </wp:cNvGraphicFramePr>
@@ -1643,7 +2468,7 @@
               <a:graphicData uri="http://schemas.openxmlformats.org/drawingml/2006/picture">
                 <pic:pic xmlns:pic="http://schemas.openxmlformats.org/drawingml/2006/picture">
                   <pic:nvPicPr>
-                    <pic:cNvPr id="6" name="Picture 6" descr="Graphical user interface, text, application, email&#10;&#10;Description automatically generated"/>
+                    <pic:cNvPr id="19" name="Picture 19" descr="Graphical user interface, application&#10;&#10;Description automatically generated"/>
                     <pic:cNvPicPr/>
                   </pic:nvPicPr>
                   <pic:blipFill>
@@ -1661,7 +2486,7 @@
                   <pic:spPr>
                     <a:xfrm>
                       <a:off x="0" y="0"/>
-                      <a:ext cx="7047218" cy="2095585"/>
+                      <a:ext cx="6743700" cy="2977515"/>
                     </a:xfrm>
                     <a:prstGeom prst="rect">
                       <a:avLst/>
@@ -1676,22 +2501,13 @@
     </w:p>
     <w:p>
       <w:r>
-        <w:br w:type="page"/>
-      </w:r>
-    </w:p>
-    <w:p>
-      <w:r>
         <w:rPr>
           <w:rFonts w:ascii="Courier New" w:eastAsia="Courier New" w:hAnsi="Courier New" w:cs="Courier New"/>
         </w:rPr>
-        <w:lastRenderedPageBreak/>
         <w:t>/user/hive/warehouse</w:t>
       </w:r>
       <w:r>
-        <w:t xml:space="preserve"> dir in HDFS</w:t>
-      </w:r>
-      <w:r>
-        <w:t xml:space="preserve"> – new files with partitions:</w:t>
+        <w:t xml:space="preserve"> dir in HDFS – new files with partitions:</w:t>
       </w:r>
     </w:p>
     <w:p>
@@ -1706,10 +2522,10 @@
           <w:u w:val="single"/>
         </w:rPr>
         <w:drawing>
-          <wp:inline distT="0" distB="0" distL="0" distR="0" wp14:anchorId="4BD785DE" wp14:editId="7F9E652C">
-            <wp:extent cx="6743700" cy="3145155"/>
-            <wp:effectExtent l="0" t="0" r="0" b="0"/>
-            <wp:docPr id="7" name="Picture 7" descr="Table&#10;&#10;Description automatically generated"/>
+          <wp:inline distT="0" distB="0" distL="0" distR="0" wp14:anchorId="254FB7AF" wp14:editId="7403F214">
+            <wp:extent cx="6743700" cy="4718685"/>
+            <wp:effectExtent l="0" t="0" r="0" b="5715"/>
+            <wp:docPr id="20" name="Picture 20" descr="Graphical user interface, application, table&#10;&#10;Description automatically generated with medium confidence"/>
             <wp:cNvGraphicFramePr>
               <a:graphicFrameLocks xmlns:a="http://schemas.openxmlformats.org/drawingml/2006/main" noChangeAspect="1"/>
             </wp:cNvGraphicFramePr>
@@ -1717,7 +2533,7 @@
               <a:graphicData uri="http://schemas.openxmlformats.org/drawingml/2006/picture">
                 <pic:pic xmlns:pic="http://schemas.openxmlformats.org/drawingml/2006/picture">
                   <pic:nvPicPr>
-                    <pic:cNvPr id="7" name="Picture 7" descr="Table&#10;&#10;Description automatically generated"/>
+                    <pic:cNvPr id="20" name="Picture 20" descr="Graphical user interface, application, table&#10;&#10;Description automatically generated with medium confidence"/>
                     <pic:cNvPicPr/>
                   </pic:nvPicPr>
                   <pic:blipFill>
@@ -1735,7 +2551,7 @@
                   <pic:spPr>
                     <a:xfrm>
                       <a:off x="0" y="0"/>
-                      <a:ext cx="6743700" cy="3145155"/>
+                      <a:ext cx="6743700" cy="4718685"/>
                     </a:xfrm>
                     <a:prstGeom prst="rect">
                       <a:avLst/>
@@ -1754,75 +2570,6 @@
           <w:u w:val="single"/>
         </w:rPr>
       </w:pPr>
-      <w:r>
-        <w:rPr>
-          <w:u w:val="single"/>
-        </w:rPr>
-        <w:t>NOTE:</w:t>
-      </w:r>
-      <w:r>
-        <w:t xml:space="preserve"> Limit 100 was used due to the following error</w:t>
-      </w:r>
-      <w:r>
-        <w:t xml:space="preserve">, hence only 4 countries </w:t>
-      </w:r>
-      <w:r>
-        <w:t>appeared as partitions</w:t>
-      </w:r>
-    </w:p>
-    <w:p>
-      <w:pPr>
-        <w:rPr>
-          <w:u w:val="single"/>
-        </w:rPr>
-      </w:pPr>
-      <w:r>
-        <w:rPr>
-          <w:noProof/>
-          <w:u w:val="single"/>
-        </w:rPr>
-        <w:drawing>
-          <wp:inline distT="0" distB="0" distL="0" distR="0" wp14:anchorId="497F9221" wp14:editId="7723A529">
-            <wp:extent cx="4994695" cy="2815277"/>
-            <wp:effectExtent l="0" t="0" r="0" b="4445"/>
-            <wp:docPr id="10" name="Picture 10" descr="Graphical user interface, text, application, email&#10;&#10;Description automatically generated"/>
-            <wp:cNvGraphicFramePr>
-              <a:graphicFrameLocks xmlns:a="http://schemas.openxmlformats.org/drawingml/2006/main" noChangeAspect="1"/>
-            </wp:cNvGraphicFramePr>
-            <a:graphic xmlns:a="http://schemas.openxmlformats.org/drawingml/2006/main">
-              <a:graphicData uri="http://schemas.openxmlformats.org/drawingml/2006/picture">
-                <pic:pic xmlns:pic="http://schemas.openxmlformats.org/drawingml/2006/picture">
-                  <pic:nvPicPr>
-                    <pic:cNvPr id="10" name="Picture 10" descr="Graphical user interface, text, application, email&#10;&#10;Description automatically generated"/>
-                    <pic:cNvPicPr/>
-                  </pic:nvPicPr>
-                  <pic:blipFill>
-                    <a:blip r:embed="rId12">
-                      <a:extLst>
-                        <a:ext uri="{28A0092B-C50C-407E-A947-70E740481C1C}">
-                          <a14:useLocalDpi xmlns:a14="http://schemas.microsoft.com/office/drawing/2010/main" val="0"/>
-                        </a:ext>
-                      </a:extLst>
-                    </a:blip>
-                    <a:stretch>
-                      <a:fillRect/>
-                    </a:stretch>
-                  </pic:blipFill>
-                  <pic:spPr>
-                    <a:xfrm>
-                      <a:off x="0" y="0"/>
-                      <a:ext cx="5022417" cy="2830903"/>
-                    </a:xfrm>
-                    <a:prstGeom prst="rect">
-                      <a:avLst/>
-                    </a:prstGeom>
-                  </pic:spPr>
-                </pic:pic>
-              </a:graphicData>
-            </a:graphic>
-          </wp:inline>
-        </w:drawing>
-      </w:r>
       <w:r>
         <w:rPr>
           <w:u w:val="single"/>
@@ -2023,7 +2770,7 @@
                     <pic:cNvPicPr/>
                   </pic:nvPicPr>
                   <pic:blipFill>
-                    <a:blip r:embed="rId13">
+                    <a:blip r:embed="rId12">
                       <a:extLst>
                         <a:ext uri="{28A0092B-C50C-407E-A947-70E740481C1C}">
                           <a14:useLocalDpi xmlns:a14="http://schemas.microsoft.com/office/drawing/2010/main" val="0"/>
@@ -2071,7 +2818,7 @@
                     <pic:cNvPicPr/>
                   </pic:nvPicPr>
                   <pic:blipFill>
-                    <a:blip r:embed="rId14">
+                    <a:blip r:embed="rId13">
                       <a:extLst>
                         <a:ext uri="{28A0092B-C50C-407E-A947-70E740481C1C}">
                           <a14:useLocalDpi xmlns:a14="http://schemas.microsoft.com/office/drawing/2010/main" val="0"/>
@@ -2224,24 +2971,14 @@
         </w:rPr>
         <w:t>CREATE TABLE airports_avro</w:t>
       </w:r>
-    </w:p>
-    <w:p>
-      <w:pPr>
-        <w:rPr>
-          <w:rFonts w:eastAsiaTheme="minorEastAsia"/>
-          <w:color w:val="2F5496" w:themeColor="accent1" w:themeShade="BF"/>
-          <w:sz w:val="18"/>
-          <w:szCs w:val="18"/>
-        </w:rPr>
-      </w:pPr>
-      <w:r>
-        <w:rPr>
-          <w:rFonts w:eastAsiaTheme="minorEastAsia"/>
-          <w:color w:val="2F5496" w:themeColor="accent1" w:themeShade="BF"/>
-          <w:sz w:val="18"/>
-          <w:szCs w:val="18"/>
-        </w:rPr>
-        <w:t>ROW FORMAT DELIMITED FIELDS TERMINATED BY ','</w:t>
+      <w:r>
+        <w:rPr>
+          <w:rFonts w:eastAsiaTheme="minorEastAsia"/>
+          <w:color w:val="2F5496" w:themeColor="accent1" w:themeShade="BF"/>
+          <w:sz w:val="18"/>
+          <w:szCs w:val="18"/>
+        </w:rPr>
+        <w:t>_new</w:t>
       </w:r>
     </w:p>
     <w:p>
@@ -2348,24 +3085,14 @@
         </w:rPr>
         <w:t>CREATE TABLE airports_parquet</w:t>
       </w:r>
-    </w:p>
-    <w:p>
-      <w:pPr>
-        <w:rPr>
-          <w:rFonts w:eastAsiaTheme="minorEastAsia"/>
-          <w:color w:val="2F5496" w:themeColor="accent1" w:themeShade="BF"/>
-          <w:sz w:val="18"/>
-          <w:szCs w:val="18"/>
-        </w:rPr>
-      </w:pPr>
-      <w:r>
-        <w:rPr>
-          <w:rFonts w:eastAsiaTheme="minorEastAsia"/>
-          <w:color w:val="2F5496" w:themeColor="accent1" w:themeShade="BF"/>
-          <w:sz w:val="18"/>
-          <w:szCs w:val="18"/>
-        </w:rPr>
-        <w:t>ROW FORMAT DELIMITED FIELDS TERMINATED BY ','</w:t>
+      <w:r>
+        <w:rPr>
+          <w:rFonts w:eastAsiaTheme="minorEastAsia"/>
+          <w:color w:val="2F5496" w:themeColor="accent1" w:themeShade="BF"/>
+          <w:sz w:val="18"/>
+          <w:szCs w:val="18"/>
+        </w:rPr>
+        <w:t>_new</w:t>
       </w:r>
     </w:p>
     <w:p>
@@ -2441,16 +3168,7 @@
           <w:sz w:val="18"/>
           <w:szCs w:val="18"/>
         </w:rPr>
-        <w:t>FROM airports_external;</w:t>
-      </w:r>
-      <w:r>
-        <w:rPr>
-          <w:rFonts w:eastAsiaTheme="minorEastAsia"/>
-          <w:color w:val="2F5496" w:themeColor="accent1" w:themeShade="BF"/>
-          <w:sz w:val="18"/>
-          <w:szCs w:val="18"/>
-        </w:rPr>
-        <w:t xml:space="preserve"> </w:t>
+        <w:t xml:space="preserve">FROM airports_external; </w:t>
       </w:r>
     </w:p>
     <w:p>
@@ -2464,10 +3182,10 @@
           <w:noProof/>
         </w:rPr>
         <w:drawing>
-          <wp:inline distT="0" distB="0" distL="0" distR="0" wp14:anchorId="56DE57A8" wp14:editId="740A5F38">
-            <wp:extent cx="6743700" cy="1485265"/>
-            <wp:effectExtent l="0" t="0" r="0" b="635"/>
-            <wp:docPr id="11" name="Picture 11" descr="Graphical user interface, application, email&#10;&#10;Description automatically generated"/>
+          <wp:inline distT="0" distB="0" distL="0" distR="0" wp14:anchorId="02E37EAE" wp14:editId="1BCD5A30">
+            <wp:extent cx="5693434" cy="1696236"/>
+            <wp:effectExtent l="0" t="0" r="2540" b="0"/>
+            <wp:docPr id="21" name="Picture 21" descr="Graphical user interface, text, application, email&#10;&#10;Description automatically generated"/>
             <wp:cNvGraphicFramePr>
               <a:graphicFrameLocks xmlns:a="http://schemas.openxmlformats.org/drawingml/2006/main" noChangeAspect="1"/>
             </wp:cNvGraphicFramePr>
@@ -2475,7 +3193,60 @@
               <a:graphicData uri="http://schemas.openxmlformats.org/drawingml/2006/picture">
                 <pic:pic xmlns:pic="http://schemas.openxmlformats.org/drawingml/2006/picture">
                   <pic:nvPicPr>
-                    <pic:cNvPr id="11" name="Picture 11" descr="Graphical user interface, application, email&#10;&#10;Description automatically generated"/>
+                    <pic:cNvPr id="21" name="Picture 21" descr="Graphical user interface, text, application, email&#10;&#10;Description automatically generated"/>
+                    <pic:cNvPicPr/>
+                  </pic:nvPicPr>
+                  <pic:blipFill>
+                    <a:blip r:embed="rId14">
+                      <a:extLst>
+                        <a:ext uri="{28A0092B-C50C-407E-A947-70E740481C1C}">
+                          <a14:useLocalDpi xmlns:a14="http://schemas.microsoft.com/office/drawing/2010/main" val="0"/>
+                        </a:ext>
+                      </a:extLst>
+                    </a:blip>
+                    <a:stretch>
+                      <a:fillRect/>
+                    </a:stretch>
+                  </pic:blipFill>
+                  <pic:spPr>
+                    <a:xfrm>
+                      <a:off x="0" y="0"/>
+                      <a:ext cx="5724572" cy="1705513"/>
+                    </a:xfrm>
+                    <a:prstGeom prst="rect">
+                      <a:avLst/>
+                    </a:prstGeom>
+                  </pic:spPr>
+                </pic:pic>
+              </a:graphicData>
+            </a:graphic>
+          </wp:inline>
+        </w:drawing>
+      </w:r>
+    </w:p>
+    <w:p>
+      <w:r>
+        <w:t>Parquet:</w:t>
+      </w:r>
+    </w:p>
+    <w:p>
+      <w:r>
+        <w:rPr>
+          <w:noProof/>
+        </w:rPr>
+        <w:drawing>
+          <wp:inline distT="0" distB="0" distL="0" distR="0" wp14:anchorId="4782086A" wp14:editId="16623806">
+            <wp:extent cx="5520906" cy="1921400"/>
+            <wp:effectExtent l="0" t="0" r="3810" b="3175"/>
+            <wp:docPr id="22" name="Picture 22" descr="Graphical user interface, application, email&#10;&#10;Description automatically generated"/>
+            <wp:cNvGraphicFramePr>
+              <a:graphicFrameLocks xmlns:a="http://schemas.openxmlformats.org/drawingml/2006/main" noChangeAspect="1"/>
+            </wp:cNvGraphicFramePr>
+            <a:graphic xmlns:a="http://schemas.openxmlformats.org/drawingml/2006/main">
+              <a:graphicData uri="http://schemas.openxmlformats.org/drawingml/2006/picture">
+                <pic:pic xmlns:pic="http://schemas.openxmlformats.org/drawingml/2006/picture">
+                  <pic:nvPicPr>
+                    <pic:cNvPr id="22" name="Picture 22" descr="Graphical user interface, application, email&#10;&#10;Description automatically generated"/>
                     <pic:cNvPicPr/>
                   </pic:nvPicPr>
                   <pic:blipFill>
@@ -2493,63 +3264,7 @@
                   <pic:spPr>
                     <a:xfrm>
                       <a:off x="0" y="0"/>
-                      <a:ext cx="6743700" cy="1485265"/>
-                    </a:xfrm>
-                    <a:prstGeom prst="rect">
-                      <a:avLst/>
-                    </a:prstGeom>
-                  </pic:spPr>
-                </pic:pic>
-              </a:graphicData>
-            </a:graphic>
-          </wp:inline>
-        </w:drawing>
-      </w:r>
-    </w:p>
-    <w:p>
-      <w:r>
-        <w:t>Parquet</w:t>
-      </w:r>
-      <w:r>
-        <w:t>:</w:t>
-      </w:r>
-    </w:p>
-    <w:p>
-      <w:r>
-        <w:rPr>
-          <w:noProof/>
-        </w:rPr>
-        <w:drawing>
-          <wp:inline distT="0" distB="0" distL="0" distR="0" wp14:anchorId="0F85B075" wp14:editId="03E43ABE">
-            <wp:extent cx="6743700" cy="1784350"/>
-            <wp:effectExtent l="0" t="0" r="0" b="6350"/>
-            <wp:docPr id="12" name="Picture 12" descr="Graphical user interface, application&#10;&#10;Description automatically generated"/>
-            <wp:cNvGraphicFramePr>
-              <a:graphicFrameLocks xmlns:a="http://schemas.openxmlformats.org/drawingml/2006/main" noChangeAspect="1"/>
-            </wp:cNvGraphicFramePr>
-            <a:graphic xmlns:a="http://schemas.openxmlformats.org/drawingml/2006/main">
-              <a:graphicData uri="http://schemas.openxmlformats.org/drawingml/2006/picture">
-                <pic:pic xmlns:pic="http://schemas.openxmlformats.org/drawingml/2006/picture">
-                  <pic:nvPicPr>
-                    <pic:cNvPr id="12" name="Picture 12" descr="Graphical user interface, application&#10;&#10;Description automatically generated"/>
-                    <pic:cNvPicPr/>
-                  </pic:nvPicPr>
-                  <pic:blipFill>
-                    <a:blip r:embed="rId16">
-                      <a:extLst>
-                        <a:ext uri="{28A0092B-C50C-407E-A947-70E740481C1C}">
-                          <a14:useLocalDpi xmlns:a14="http://schemas.microsoft.com/office/drawing/2010/main" val="0"/>
-                        </a:ext>
-                      </a:extLst>
-                    </a:blip>
-                    <a:stretch>
-                      <a:fillRect/>
-                    </a:stretch>
-                  </pic:blipFill>
-                  <pic:spPr>
-                    <a:xfrm>
-                      <a:off x="0" y="0"/>
-                      <a:ext cx="6743700" cy="1784350"/>
+                      <a:ext cx="5536424" cy="1926800"/>
                     </a:xfrm>
                     <a:prstGeom prst="rect">
                       <a:avLst/>
@@ -2594,7 +3309,7 @@
                     <pic:cNvPicPr/>
                   </pic:nvPicPr>
                   <pic:blipFill>
-                    <a:blip r:embed="rId17">
+                    <a:blip r:embed="rId16">
                       <a:extLst>
                         <a:ext uri="{28A0092B-C50C-407E-A947-70E740481C1C}">
                           <a14:useLocalDpi xmlns:a14="http://schemas.microsoft.com/office/drawing/2010/main" val="0"/>
@@ -2757,7 +3472,7 @@
                     <pic:cNvPicPr/>
                   </pic:nvPicPr>
                   <pic:blipFill>
-                    <a:blip r:embed="rId18" cstate="print">
+                    <a:blip r:embed="rId17" cstate="print">
                       <a:extLst>
                         <a:ext uri="{28A0092B-C50C-407E-A947-70E740481C1C}">
                           <a14:useLocalDpi xmlns:a14="http://schemas.microsoft.com/office/drawing/2010/main" val="0"/>
@@ -2933,7 +3648,7 @@
       <w:r>
         <w:t xml:space="preserve">here: </w:t>
       </w:r>
-      <w:hyperlink r:id="rId19">
+      <w:hyperlink r:id="rId18">
         <w:r>
           <w:rPr>
             <w:rStyle w:val="Hyperlink"/>
@@ -2968,16 +3683,7 @@
           <w:sz w:val="18"/>
           <w:szCs w:val="18"/>
         </w:rPr>
-        <w:t xml:space="preserve"> </w:t>
-      </w:r>
-      <w:r>
-        <w:rPr>
-          <w:rFonts w:eastAsiaTheme="minorEastAsia"/>
-          <w:color w:val="2F5496" w:themeColor="accent1" w:themeShade="BF"/>
-          <w:sz w:val="18"/>
-          <w:szCs w:val="18"/>
-        </w:rPr>
-        <w:t>CREATE TABLE</w:t>
+        <w:t xml:space="preserve"> CREATE TABLE</w:t>
       </w:r>
     </w:p>
     <w:p>
@@ -3232,7 +3938,7 @@
                     <pic:cNvPicPr/>
                   </pic:nvPicPr>
                   <pic:blipFill>
-                    <a:blip r:embed="rId20">
+                    <a:blip r:embed="rId19">
                       <a:extLst>
                         <a:ext uri="{28A0092B-C50C-407E-A947-70E740481C1C}">
                           <a14:useLocalDpi xmlns:a14="http://schemas.microsoft.com/office/drawing/2010/main" val="0"/>
@@ -3354,10 +4060,7 @@
     <w:p/>
     <w:p>
       <w:r>
-        <w:t>DESCRIBE EXTENDED airports_internal;</w:t>
-      </w:r>
-      <w:r>
-        <w:t xml:space="preserve"> </w:t>
+        <w:t xml:space="preserve">DESCRIBE EXTENDED airports_internal; </w:t>
       </w:r>
     </w:p>
     <w:p>
@@ -3500,8 +4203,6 @@
       </w:r>
       <w:r>
         <w:tab/>
-      </w:r>
-      <w:r>
         <w:t xml:space="preserve"> </w:t>
       </w:r>
     </w:p>
@@ -3527,7 +4228,7 @@
                     <pic:cNvPicPr/>
                   </pic:nvPicPr>
                   <pic:blipFill>
-                    <a:blip r:embed="rId21">
+                    <a:blip r:embed="rId20">
                       <a:extLst>
                         <a:ext uri="{28A0092B-C50C-407E-A947-70E740481C1C}">
                           <a14:useLocalDpi xmlns:a14="http://schemas.microsoft.com/office/drawing/2010/main" val="0"/>
@@ -3556,10 +4257,7 @@
     </w:p>
     <w:p>
       <w:r>
-        <w:t>DESCRIBE FORMATTED airports_internal city;</w:t>
-      </w:r>
-      <w:r>
-        <w:t xml:space="preserve"> </w:t>
+        <w:t xml:space="preserve">DESCRIBE FORMATTED airports_internal city; </w:t>
       </w:r>
     </w:p>
     <w:p>
@@ -3583,7 +4281,7 @@
                     <pic:cNvPicPr/>
                   </pic:nvPicPr>
                   <pic:blipFill>
-                    <a:blip r:embed="rId22">
+                    <a:blip r:embed="rId21">
                       <a:extLst>
                         <a:ext uri="{28A0092B-C50C-407E-A947-70E740481C1C}">
                           <a14:useLocalDpi xmlns:a14="http://schemas.microsoft.com/office/drawing/2010/main" val="0"/>
@@ -3692,7 +4390,7 @@
     </w:p>
     <w:sectPr>
       <w:pgSz w:w="12240" w:h="15840"/>
-      <w:pgMar w:top="990" w:right="720" w:bottom="630" w:left="900" w:header="720" w:footer="720" w:gutter="0"/>
+      <w:pgMar w:top="990" w:right="720" w:bottom="810" w:left="900" w:header="720" w:footer="720" w:gutter="0"/>
       <w:cols w:space="720"/>
       <w:docGrid w:linePitch="360"/>
     </w:sectPr>

</xml_diff>